<commit_message>
start election modul add export presents
</commit_message>
<xml_diff>
--- a/storage/680257.docx
+++ b/storage/680257.docx
@@ -6,8 +6,8 @@
       <w:pPr/>
       <w:r>
         <w:rPr>
-          <w:sz w:val="96"/>
-          <w:szCs w:val="96"/>
+          <w:sz w:val="48"/>
+          <w:szCs w:val="48"/>
         </w:rPr>
         <w:t xml:space="preserve">680257</w:t>
       </w:r>
@@ -1350,7 +1350,7 @@
     </w:tbl>
     <w:sectPr>
       <w:pgSz w:orient="portrait" w:w="11905.511811023622" w:h="16837.79527559055"/>
-      <w:pgMar w:top="0" w:right="1440" w:bottom="0" w:left="1440" w:header="720" w:footer="720" w:gutter="0"/>
+      <w:pgMar w:top="500" w:right="500" w:bottom="500" w:left="500" w:header="720" w:footer="720" w:gutter="0"/>
       <w:cols w:num="1" w:space="720"/>
     </w:sectPr>
   </w:body>
@@ -1379,6 +1379,10 @@
   </w:docDefaults>
   <w:style w:type="paragraph" w:default="1" w:styleId="Normal">
     <w:name w:val="Normal"/>
+    <w:pPr>
+      <w:jc w:val="both"/>
+      <w:spacing w:after="0" w:line="240" w:lineRule="auto"/>
+    </w:pPr>
   </w:style>
   <w:style w:type="character" w:styleId="FootnoteReference">
     <w:name w:val="Footnote Reference"/>
@@ -1397,18 +1401,18 @@
       <w:tblLayout w:type="autofit"/>
       <w:bidiVisual w:val="0"/>
       <w:tblCellMar>
-        <w:top w:w="40" w:type="dxa"/>
-        <w:left w:w="40" w:type="dxa"/>
-        <w:right w:w="40" w:type="dxa"/>
-        <w:bottom w:w="40" w:type="dxa"/>
+        <w:top w:w="0" w:type="dxa"/>
+        <w:left w:w="0" w:type="dxa"/>
+        <w:right w:w="0" w:type="dxa"/>
+        <w:bottom w:w="0" w:type="dxa"/>
       </w:tblCellMar>
       <w:tblBorders>
-        <w:top w:val="single" w:sz="1" w:color="d2d2d2"/>
-        <w:left w:val="single" w:sz="1" w:color="d2d2d2"/>
-        <w:right w:val="single" w:sz="1" w:color="d2d2d2"/>
-        <w:bottom w:val="single" w:sz="1" w:color="d2d2d2"/>
-        <w:insideH w:val="single" w:sz="1" w:color="d2d2d2"/>
-        <w:insideV w:val="single" w:sz="1" w:color="d2d2d2"/>
+        <w:top w:val="single" w:sz="1" w:color="000000"/>
+        <w:left w:val="single" w:sz="1" w:color="000000"/>
+        <w:right w:val="single" w:sz="1" w:color="000000"/>
+        <w:bottom w:val="single" w:sz="1" w:color="000000"/>
+        <w:insideH w:val="single" w:sz="1" w:color="000000"/>
+        <w:insideV w:val="single" w:sz="1" w:color="000000"/>
       </w:tblBorders>
     </w:tblPr>
     <w:tblStylePr w:type="firstRow">

</xml_diff>